<commit_message>
Completed version of playtesting document
Work was actually completed Wedneday - forgot to upload
</commit_message>
<xml_diff>
--- a/Research/Max/Playtesting Results.docx
+++ b/Research/Max/Playtesting Results.docx
@@ -1,6 +1,6 @@
 
 <file path=word/document.xml><?xml version="1.0" encoding="utf-8"?>
-<w:document xmlns:ve="http://schemas.openxmlformats.org/markup-compatibility/2006" xmlns:o="urn:schemas-microsoft-com:office:office" xmlns:r="http://schemas.openxmlformats.org/officeDocument/2006/relationships" xmlns:m="http://schemas.openxmlformats.org/officeDocument/2006/math" xmlns:v="urn:schemas-microsoft-com:vml" xmlns:wp="http://schemas.openxmlformats.org/drawingml/2006/wordprocessingDrawing" xmlns:w10="urn:schemas-microsoft-com:office:word" xmlns:w="http://schemas.openxmlformats.org/wordprocessingml/2006/main" xmlns:wne="http://schemas.microsoft.com/office/word/2006/wordml">
+<w:document xmlns:wpc="http://schemas.microsoft.com/office/word/2010/wordprocessingCanvas" xmlns:mc="http://schemas.openxmlformats.org/markup-compatibility/2006" xmlns:o="urn:schemas-microsoft-com:office:office" xmlns:r="http://schemas.openxmlformats.org/officeDocument/2006/relationships" xmlns:m="http://schemas.openxmlformats.org/officeDocument/2006/math" xmlns:v="urn:schemas-microsoft-com:vml" xmlns:wp14="http://schemas.microsoft.com/office/word/2010/wordprocessingDrawing" xmlns:wp="http://schemas.openxmlformats.org/drawingml/2006/wordprocessingDrawing" xmlns:w10="urn:schemas-microsoft-com:office:word" xmlns:w="http://schemas.openxmlformats.org/wordprocessingml/2006/main" xmlns:w14="http://schemas.microsoft.com/office/word/2010/wordml" xmlns:w15="http://schemas.microsoft.com/office/word/2012/wordml" xmlns:wpg="http://schemas.microsoft.com/office/word/2010/wordprocessingGroup" xmlns:wpi="http://schemas.microsoft.com/office/word/2010/wordprocessingInk" xmlns:wne="http://schemas.microsoft.com/office/word/2006/wordml" xmlns:wps="http://schemas.microsoft.com/office/word/2010/wordprocessingShape" mc:Ignorable="w14 w15 wp14">
   <w:body>
     <w:p>
       <w:pPr>
@@ -13,10 +13,13 @@
     </w:p>
     <w:p>
       <w:r>
-        <w:t>Playtesting completed using the initial version of the prototype. Two players were tested at a time to replicate our intended game environment .</w:t>
-      </w:r>
-      <w:r>
-        <w:t xml:space="preserve"> Players were told the buttons they had to use prior to playing </w:t>
+        <w:t xml:space="preserve">Playtesting completed using the initial version of the prototype. Two players were tested at a time to replicate our intended game </w:t>
+      </w:r>
+      <w:r>
+        <w:t xml:space="preserve">environment. </w:t>
+      </w:r>
+      <w:r>
+        <w:t xml:space="preserve">Players were told the buttons they had to use prior to playing </w:t>
       </w:r>
       <w:r>
         <w:rPr>
@@ -54,7 +57,17 @@
     </w:p>
     <w:p>
       <w:r>
-        <w:t xml:space="preserve">Second play </w:t>
+        <w:t>Second play, both players pressed the button at essentially the same time and were getting very close the screen to try and figure out which of them was closer. Both players let out various “argh” noises after realising how close they were to each other.</w:t>
+      </w:r>
+    </w:p>
+    <w:p>
+      <w:r>
+        <w:t>Three more rounds followed this. The third and fourth games followed a fairly similar reaction to the first play and the fifth play had another ‘draw’ scenario at which point we were asked as impartial people to judge who had won. Reactions were much the same as the second play though.</w:t>
+      </w:r>
+    </w:p>
+    <w:p>
+      <w:r>
+        <w:t>Both players when questioned said a numerical value to tell them the specific distances they both got would have been great as they could have solved ‘draw’ rounds much more easily. They both admitted they got quite into it despite it being pretty barebones. They enjoyed the quick rounds and realised because they were so quick it would be easy to “just play another round” with each other.</w:t>
       </w:r>
     </w:p>
     <w:p/>
@@ -73,7 +86,38 @@
         <w:t>Players 3 and 4:</w:t>
       </w:r>
     </w:p>
-    <w:p/>
+    <w:p>
+      <w:r>
+        <w:t>First play resulted in a draw. Players quickly argued over who won and one person even pulled out a ruler to settle it.</w:t>
+      </w:r>
+      <w:r>
+        <w:t xml:space="preserve"> The player who lost fell back into their chair and let out a sigh while the other smugly smiled at them.</w:t>
+      </w:r>
+    </w:p>
+    <w:p>
+      <w:r>
+        <w:t xml:space="preserve">The second play, one of the players pressed the wrong button leading to them sliding right off the end. The other player laughed at </w:t>
+      </w:r>
+      <w:r>
+        <w:t xml:space="preserve">them </w:t>
+      </w:r>
+      <w:r>
+        <w:t xml:space="preserve">quite extensively but then the original player joined in with the laughter. </w:t>
+      </w:r>
+    </w:p>
+    <w:p>
+      <w:r>
+        <w:t>The third play, they got quite close together but could easily distinguish a winner. The loser let out a sigh and the other quietly muttered “yes” and clenched their fist.</w:t>
+      </w:r>
+    </w:p>
+    <w:p>
+      <w:r>
+        <w:t>Both players once again wished there was a numerical value to state the distances from the end point to help resolve draws but also suggested that the distance only appear at the end of the round rather than be on screen at all times. The idea being that there would be some extra tension and release from the wait for the scores to come up.</w:t>
+      </w:r>
+      <w:r>
+        <w:t xml:space="preserve"> They enjoyed the game experience overall but hoped there would be some more variation in levels in the future.</w:t>
+      </w:r>
+    </w:p>
     <w:p>
       <w:pPr>
         <w:rPr>
@@ -94,10 +138,35 @@
           <w:b/>
           <w:u w:val="single"/>
         </w:rPr>
+        <w:lastRenderedPageBreak/>
         <w:t>Players 5 and 6:</w:t>
       </w:r>
     </w:p>
-    <w:p/>
+    <w:p>
+      <w:r>
+        <w:t xml:space="preserve">First play resulted in a clear win from one player. The winner cheered, flung their hands up in the air and kicked their chair away from the desk. The loser </w:t>
+      </w:r>
+      <w:r>
+        <w:t>bit their lip and let out a quiet “argh”.</w:t>
+      </w:r>
+    </w:p>
+    <w:p>
+      <w:r>
+        <w:t>Second play resulted in a close win. Both players smiled and congratulated each other however the winner was noticeably more cheerful during this.</w:t>
+      </w:r>
+    </w:p>
+    <w:p>
+      <w:r>
+        <w:t>Third play resulted in a very close game. Not quite a draw but both players looked at each other for a second before looking at the screen more closely to realise who won and who lost. Once figured out, the loser let out a loud sigh and the winner (who had won the previous two rounds) laughed at the loser and bit and said “good game”.</w:t>
+      </w:r>
+    </w:p>
+    <w:p>
+      <w:r>
+        <w:t>One player suggested even if we may want to consider making the base level a bit longer to create a bit more build-up of tension. The other player agreed but was also quite adamant that some variation in the levels would vastly increase the replayability of the game as it was already quite fun but there wasn’t enough to keep people playing for more than a few times.</w:t>
+      </w:r>
+      <w:bookmarkStart w:id="0" w:name="_GoBack"/>
+      <w:bookmarkEnd w:id="0"/>
+    </w:p>
     <w:sectPr>
       <w:pgSz w:w="11906" w:h="16838"/>
       <w:pgMar w:top="1440" w:right="1440" w:bottom="1440" w:left="1440" w:header="708" w:footer="708" w:gutter="0"/>
@@ -109,7 +178,7 @@
 </file>
 
 <file path=word/styles.xml><?xml version="1.0" encoding="utf-8"?>
-<w:styles xmlns:r="http://schemas.openxmlformats.org/officeDocument/2006/relationships" xmlns:w="http://schemas.openxmlformats.org/wordprocessingml/2006/main">
+<w:styles xmlns:mc="http://schemas.openxmlformats.org/markup-compatibility/2006" xmlns:r="http://schemas.openxmlformats.org/officeDocument/2006/relationships" xmlns:w="http://schemas.openxmlformats.org/wordprocessingml/2006/main" xmlns:w14="http://schemas.microsoft.com/office/word/2010/wordml" xmlns:w15="http://schemas.microsoft.com/office/word/2012/wordml" mc:Ignorable="w14 w15">
   <w:docDefaults>
     <w:rPrDefault>
       <w:rPr>
@@ -125,144 +194,378 @@
       </w:pPr>
     </w:pPrDefault>
   </w:docDefaults>
-  <w:latentStyles w:defLockedState="0" w:defUIPriority="99" w:defSemiHidden="1" w:defUnhideWhenUsed="1" w:defQFormat="0" w:count="267">
-    <w:lsdException w:name="Normal" w:semiHidden="0" w:uiPriority="0" w:unhideWhenUsed="0" w:qFormat="1"/>
-    <w:lsdException w:name="heading 1" w:semiHidden="0" w:uiPriority="9" w:unhideWhenUsed="0" w:qFormat="1"/>
-    <w:lsdException w:name="heading 2" w:uiPriority="9" w:qFormat="1"/>
-    <w:lsdException w:name="heading 3" w:uiPriority="9" w:qFormat="1"/>
-    <w:lsdException w:name="heading 4" w:uiPriority="9" w:qFormat="1"/>
-    <w:lsdException w:name="heading 5" w:uiPriority="9" w:qFormat="1"/>
-    <w:lsdException w:name="heading 6" w:uiPriority="9" w:qFormat="1"/>
-    <w:lsdException w:name="heading 7" w:uiPriority="9" w:qFormat="1"/>
-    <w:lsdException w:name="heading 8" w:uiPriority="9" w:qFormat="1"/>
-    <w:lsdException w:name="heading 9" w:uiPriority="9" w:qFormat="1"/>
-    <w:lsdException w:name="toc 1" w:uiPriority="39"/>
-    <w:lsdException w:name="toc 2" w:uiPriority="39"/>
-    <w:lsdException w:name="toc 3" w:uiPriority="39"/>
-    <w:lsdException w:name="toc 4" w:uiPriority="39"/>
-    <w:lsdException w:name="toc 5" w:uiPriority="39"/>
-    <w:lsdException w:name="toc 6" w:uiPriority="39"/>
-    <w:lsdException w:name="toc 7" w:uiPriority="39"/>
-    <w:lsdException w:name="toc 8" w:uiPriority="39"/>
-    <w:lsdException w:name="toc 9" w:uiPriority="39"/>
-    <w:lsdException w:name="caption" w:uiPriority="35" w:qFormat="1"/>
-    <w:lsdException w:name="Title" w:semiHidden="0" w:uiPriority="10" w:unhideWhenUsed="0" w:qFormat="1"/>
-    <w:lsdException w:name="Default Paragraph Font" w:uiPriority="1"/>
-    <w:lsdException w:name="Subtitle" w:semiHidden="0" w:uiPriority="11" w:unhideWhenUsed="0" w:qFormat="1"/>
-    <w:lsdException w:name="Strong" w:semiHidden="0" w:uiPriority="22" w:unhideWhenUsed="0" w:qFormat="1"/>
-    <w:lsdException w:name="Emphasis" w:semiHidden="0" w:uiPriority="20" w:unhideWhenUsed="0" w:qFormat="1"/>
-    <w:lsdException w:name="Table Grid" w:semiHidden="0" w:uiPriority="59" w:unhideWhenUsed="0"/>
-    <w:lsdException w:name="Placeholder Text" w:unhideWhenUsed="0"/>
-    <w:lsdException w:name="No Spacing" w:semiHidden="0" w:uiPriority="1" w:unhideWhenUsed="0" w:qFormat="1"/>
-    <w:lsdException w:name="Light Shading" w:semiHidden="0" w:uiPriority="60" w:unhideWhenUsed="0"/>
-    <w:lsdException w:name="Light List" w:semiHidden="0" w:uiPriority="61" w:unhideWhenUsed="0"/>
-    <w:lsdException w:name="Light Grid" w:semiHidden="0" w:uiPriority="62" w:unhideWhenUsed="0"/>
-    <w:lsdException w:name="Medium Shading 1" w:semiHidden="0" w:uiPriority="63" w:unhideWhenUsed="0"/>
-    <w:lsdException w:name="Medium Shading 2" w:semiHidden="0" w:uiPriority="64" w:unhideWhenUsed="0"/>
-    <w:lsdException w:name="Medium List 1" w:semiHidden="0" w:uiPriority="65" w:unhideWhenUsed="0"/>
-    <w:lsdException w:name="Medium List 2" w:semiHidden="0" w:uiPriority="66" w:unhideWhenUsed="0"/>
-    <w:lsdException w:name="Medium Grid 1" w:semiHidden="0" w:uiPriority="67" w:unhideWhenUsed="0"/>
-    <w:lsdException w:name="Medium Grid 2" w:semiHidden="0" w:uiPriority="68" w:unhideWhenUsed="0"/>
-    <w:lsdException w:name="Medium Grid 3" w:semiHidden="0" w:uiPriority="69" w:unhideWhenUsed="0"/>
-    <w:lsdException w:name="Dark List" w:semiHidden="0" w:uiPriority="70" w:unhideWhenUsed="0"/>
-    <w:lsdException w:name="Colorful Shading" w:semiHidden="0" w:uiPriority="71" w:unhideWhenUsed="0"/>
-    <w:lsdException w:name="Colorful List" w:semiHidden="0" w:uiPriority="72" w:unhideWhenUsed="0"/>
-    <w:lsdException w:name="Colorful Grid" w:semiHidden="0" w:uiPriority="73" w:unhideWhenUsed="0"/>
-    <w:lsdException w:name="Light Shading Accent 1" w:semiHidden="0" w:uiPriority="60" w:unhideWhenUsed="0"/>
-    <w:lsdException w:name="Light List Accent 1" w:semiHidden="0" w:uiPriority="61" w:unhideWhenUsed="0"/>
-    <w:lsdException w:name="Light Grid Accent 1" w:semiHidden="0" w:uiPriority="62" w:unhideWhenUsed="0"/>
-    <w:lsdException w:name="Medium Shading 1 Accent 1" w:semiHidden="0" w:uiPriority="63" w:unhideWhenUsed="0"/>
-    <w:lsdException w:name="Medium Shading 2 Accent 1" w:semiHidden="0" w:uiPriority="64" w:unhideWhenUsed="0"/>
-    <w:lsdException w:name="Medium List 1 Accent 1" w:semiHidden="0" w:uiPriority="65" w:unhideWhenUsed="0"/>
-    <w:lsdException w:name="Revision" w:unhideWhenUsed="0"/>
-    <w:lsdException w:name="List Paragraph" w:semiHidden="0" w:uiPriority="34" w:unhideWhenUsed="0" w:qFormat="1"/>
-    <w:lsdException w:name="Quote" w:semiHidden="0" w:uiPriority="29" w:unhideWhenUsed="0" w:qFormat="1"/>
-    <w:lsdException w:name="Intense Quote" w:semiHidden="0" w:uiPriority="30" w:unhideWhenUsed="0" w:qFormat="1"/>
-    <w:lsdException w:name="Medium List 2 Accent 1" w:semiHidden="0" w:uiPriority="66" w:unhideWhenUsed="0"/>
-    <w:lsdException w:name="Medium Grid 1 Accent 1" w:semiHidden="0" w:uiPriority="67" w:unhideWhenUsed="0"/>
-    <w:lsdException w:name="Medium Grid 2 Accent 1" w:semiHidden="0" w:uiPriority="68" w:unhideWhenUsed="0"/>
-    <w:lsdException w:name="Medium Grid 3 Accent 1" w:semiHidden="0" w:uiPriority="69" w:unhideWhenUsed="0"/>
-    <w:lsdException w:name="Dark List Accent 1" w:semiHidden="0" w:uiPriority="70" w:unhideWhenUsed="0"/>
-    <w:lsdException w:name="Colorful Shading Accent 1" w:semiHidden="0" w:uiPriority="71" w:unhideWhenUsed="0"/>
-    <w:lsdException w:name="Colorful List Accent 1" w:semiHidden="0" w:uiPriority="72" w:unhideWhenUsed="0"/>
-    <w:lsdException w:name="Colorful Grid Accent 1" w:semiHidden="0" w:uiPriority="73" w:unhideWhenUsed="0"/>
-    <w:lsdException w:name="Light Shading Accent 2" w:semiHidden="0" w:uiPriority="60" w:unhideWhenUsed="0"/>
-    <w:lsdException w:name="Light List Accent 2" w:semiHidden="0" w:uiPriority="61" w:unhideWhenUsed="0"/>
-    <w:lsdException w:name="Light Grid Accent 2" w:semiHidden="0" w:uiPriority="62" w:unhideWhenUsed="0"/>
-    <w:lsdException w:name="Medium Shading 1 Accent 2" w:semiHidden="0" w:uiPriority="63" w:unhideWhenUsed="0"/>
-    <w:lsdException w:name="Medium Shading 2 Accent 2" w:semiHidden="0" w:uiPriority="64" w:unhideWhenUsed="0"/>
-    <w:lsdException w:name="Medium List 1 Accent 2" w:semiHidden="0" w:uiPriority="65" w:unhideWhenUsed="0"/>
-    <w:lsdException w:name="Medium List 2 Accent 2" w:semiHidden="0" w:uiPriority="66" w:unhideWhenUsed="0"/>
-    <w:lsdException w:name="Medium Grid 1 Accent 2" w:semiHidden="0" w:uiPriority="67" w:unhideWhenUsed="0"/>
-    <w:lsdException w:name="Medium Grid 2 Accent 2" w:semiHidden="0" w:uiPriority="68" w:unhideWhenUsed="0"/>
-    <w:lsdException w:name="Medium Grid 3 Accent 2" w:semiHidden="0" w:uiPriority="69" w:unhideWhenUsed="0"/>
-    <w:lsdException w:name="Dark List Accent 2" w:semiHidden="0" w:uiPriority="70" w:unhideWhenUsed="0"/>
-    <w:lsdException w:name="Colorful Shading Accent 2" w:semiHidden="0" w:uiPriority="71" w:unhideWhenUsed="0"/>
-    <w:lsdException w:name="Colorful List Accent 2" w:semiHidden="0" w:uiPriority="72" w:unhideWhenUsed="0"/>
-    <w:lsdException w:name="Colorful Grid Accent 2" w:semiHidden="0" w:uiPriority="73" w:unhideWhenUsed="0"/>
-    <w:lsdException w:name="Light Shading Accent 3" w:semiHidden="0" w:uiPriority="60" w:unhideWhenUsed="0"/>
-    <w:lsdException w:name="Light List Accent 3" w:semiHidden="0" w:uiPriority="61" w:unhideWhenUsed="0"/>
-    <w:lsdException w:name="Light Grid Accent 3" w:semiHidden="0" w:uiPriority="62" w:unhideWhenUsed="0"/>
-    <w:lsdException w:name="Medium Shading 1 Accent 3" w:semiHidden="0" w:uiPriority="63" w:unhideWhenUsed="0"/>
-    <w:lsdException w:name="Medium Shading 2 Accent 3" w:semiHidden="0" w:uiPriority="64" w:unhideWhenUsed="0"/>
-    <w:lsdException w:name="Medium List 1 Accent 3" w:semiHidden="0" w:uiPriority="65" w:unhideWhenUsed="0"/>
-    <w:lsdException w:name="Medium List 2 Accent 3" w:semiHidden="0" w:uiPriority="66" w:unhideWhenUsed="0"/>
-    <w:lsdException w:name="Medium Grid 1 Accent 3" w:semiHidden="0" w:uiPriority="67" w:unhideWhenUsed="0"/>
-    <w:lsdException w:name="Medium Grid 2 Accent 3" w:semiHidden="0" w:uiPriority="68" w:unhideWhenUsed="0"/>
-    <w:lsdException w:name="Medium Grid 3 Accent 3" w:semiHidden="0" w:uiPriority="69" w:unhideWhenUsed="0"/>
-    <w:lsdException w:name="Dark List Accent 3" w:semiHidden="0" w:uiPriority="70" w:unhideWhenUsed="0"/>
-    <w:lsdException w:name="Colorful Shading Accent 3" w:semiHidden="0" w:uiPriority="71" w:unhideWhenUsed="0"/>
-    <w:lsdException w:name="Colorful List Accent 3" w:semiHidden="0" w:uiPriority="72" w:unhideWhenUsed="0"/>
-    <w:lsdException w:name="Colorful Grid Accent 3" w:semiHidden="0" w:uiPriority="73" w:unhideWhenUsed="0"/>
-    <w:lsdException w:name="Light Shading Accent 4" w:semiHidden="0" w:uiPriority="60" w:unhideWhenUsed="0"/>
-    <w:lsdException w:name="Light List Accent 4" w:semiHidden="0" w:uiPriority="61" w:unhideWhenUsed="0"/>
-    <w:lsdException w:name="Light Grid Accent 4" w:semiHidden="0" w:uiPriority="62" w:unhideWhenUsed="0"/>
-    <w:lsdException w:name="Medium Shading 1 Accent 4" w:semiHidden="0" w:uiPriority="63" w:unhideWhenUsed="0"/>
-    <w:lsdException w:name="Medium Shading 2 Accent 4" w:semiHidden="0" w:uiPriority="64" w:unhideWhenUsed="0"/>
-    <w:lsdException w:name="Medium List 1 Accent 4" w:semiHidden="0" w:uiPriority="65" w:unhideWhenUsed="0"/>
-    <w:lsdException w:name="Medium List 2 Accent 4" w:semiHidden="0" w:uiPriority="66" w:unhideWhenUsed="0"/>
-    <w:lsdException w:name="Medium Grid 1 Accent 4" w:semiHidden="0" w:uiPriority="67" w:unhideWhenUsed="0"/>
-    <w:lsdException w:name="Medium Grid 2 Accent 4" w:semiHidden="0" w:uiPriority="68" w:unhideWhenUsed="0"/>
-    <w:lsdException w:name="Medium Grid 3 Accent 4" w:semiHidden="0" w:uiPriority="69" w:unhideWhenUsed="0"/>
-    <w:lsdException w:name="Dark List Accent 4" w:semiHidden="0" w:uiPriority="70" w:unhideWhenUsed="0"/>
-    <w:lsdException w:name="Colorful Shading Accent 4" w:semiHidden="0" w:uiPriority="71" w:unhideWhenUsed="0"/>
-    <w:lsdException w:name="Colorful List Accent 4" w:semiHidden="0" w:uiPriority="72" w:unhideWhenUsed="0"/>
-    <w:lsdException w:name="Colorful Grid Accent 4" w:semiHidden="0" w:uiPriority="73" w:unhideWhenUsed="0"/>
-    <w:lsdException w:name="Light Shading Accent 5" w:semiHidden="0" w:uiPriority="60" w:unhideWhenUsed="0"/>
-    <w:lsdException w:name="Light List Accent 5" w:semiHidden="0" w:uiPriority="61" w:unhideWhenUsed="0"/>
-    <w:lsdException w:name="Light Grid Accent 5" w:semiHidden="0" w:uiPriority="62" w:unhideWhenUsed="0"/>
-    <w:lsdException w:name="Medium Shading 1 Accent 5" w:semiHidden="0" w:uiPriority="63" w:unhideWhenUsed="0"/>
-    <w:lsdException w:name="Medium Shading 2 Accent 5" w:semiHidden="0" w:uiPriority="64" w:unhideWhenUsed="0"/>
-    <w:lsdException w:name="Medium List 1 Accent 5" w:semiHidden="0" w:uiPriority="65" w:unhideWhenUsed="0"/>
-    <w:lsdException w:name="Medium List 2 Accent 5" w:semiHidden="0" w:uiPriority="66" w:unhideWhenUsed="0"/>
-    <w:lsdException w:name="Medium Grid 1 Accent 5" w:semiHidden="0" w:uiPriority="67" w:unhideWhenUsed="0"/>
-    <w:lsdException w:name="Medium Grid 2 Accent 5" w:semiHidden="0" w:uiPriority="68" w:unhideWhenUsed="0"/>
-    <w:lsdException w:name="Medium Grid 3 Accent 5" w:semiHidden="0" w:uiPriority="69" w:unhideWhenUsed="0"/>
-    <w:lsdException w:name="Dark List Accent 5" w:semiHidden="0" w:uiPriority="70" w:unhideWhenUsed="0"/>
-    <w:lsdException w:name="Colorful Shading Accent 5" w:semiHidden="0" w:uiPriority="71" w:unhideWhenUsed="0"/>
-    <w:lsdException w:name="Colorful List Accent 5" w:semiHidden="0" w:uiPriority="72" w:unhideWhenUsed="0"/>
-    <w:lsdException w:name="Colorful Grid Accent 5" w:semiHidden="0" w:uiPriority="73" w:unhideWhenUsed="0"/>
-    <w:lsdException w:name="Light Shading Accent 6" w:semiHidden="0" w:uiPriority="60" w:unhideWhenUsed="0"/>
-    <w:lsdException w:name="Light List Accent 6" w:semiHidden="0" w:uiPriority="61" w:unhideWhenUsed="0"/>
-    <w:lsdException w:name="Light Grid Accent 6" w:semiHidden="0" w:uiPriority="62" w:unhideWhenUsed="0"/>
-    <w:lsdException w:name="Medium Shading 1 Accent 6" w:semiHidden="0" w:uiPriority="63" w:unhideWhenUsed="0"/>
-    <w:lsdException w:name="Medium Shading 2 Accent 6" w:semiHidden="0" w:uiPriority="64" w:unhideWhenUsed="0"/>
-    <w:lsdException w:name="Medium List 1 Accent 6" w:semiHidden="0" w:uiPriority="65" w:unhideWhenUsed="0"/>
-    <w:lsdException w:name="Medium List 2 Accent 6" w:semiHidden="0" w:uiPriority="66" w:unhideWhenUsed="0"/>
-    <w:lsdException w:name="Medium Grid 1 Accent 6" w:semiHidden="0" w:uiPriority="67" w:unhideWhenUsed="0"/>
-    <w:lsdException w:name="Medium Grid 2 Accent 6" w:semiHidden="0" w:uiPriority="68" w:unhideWhenUsed="0"/>
-    <w:lsdException w:name="Medium Grid 3 Accent 6" w:semiHidden="0" w:uiPriority="69" w:unhideWhenUsed="0"/>
-    <w:lsdException w:name="Dark List Accent 6" w:semiHidden="0" w:uiPriority="70" w:unhideWhenUsed="0"/>
-    <w:lsdException w:name="Colorful Shading Accent 6" w:semiHidden="0" w:uiPriority="71" w:unhideWhenUsed="0"/>
-    <w:lsdException w:name="Colorful List Accent 6" w:semiHidden="0" w:uiPriority="72" w:unhideWhenUsed="0"/>
-    <w:lsdException w:name="Colorful Grid Accent 6" w:semiHidden="0" w:uiPriority="73" w:unhideWhenUsed="0"/>
-    <w:lsdException w:name="Subtle Emphasis" w:semiHidden="0" w:uiPriority="19" w:unhideWhenUsed="0" w:qFormat="1"/>
-    <w:lsdException w:name="Intense Emphasis" w:semiHidden="0" w:uiPriority="21" w:unhideWhenUsed="0" w:qFormat="1"/>
-    <w:lsdException w:name="Subtle Reference" w:semiHidden="0" w:uiPriority="31" w:unhideWhenUsed="0" w:qFormat="1"/>
-    <w:lsdException w:name="Intense Reference" w:semiHidden="0" w:uiPriority="32" w:unhideWhenUsed="0" w:qFormat="1"/>
-    <w:lsdException w:name="Book Title" w:semiHidden="0" w:uiPriority="33" w:unhideWhenUsed="0" w:qFormat="1"/>
-    <w:lsdException w:name="Bibliography" w:uiPriority="37"/>
-    <w:lsdException w:name="TOC Heading" w:uiPriority="39" w:qFormat="1"/>
+  <w:latentStyles w:defLockedState="0" w:defUIPriority="99" w:defSemiHidden="0" w:defUnhideWhenUsed="0" w:defQFormat="0" w:count="371">
+    <w:lsdException w:name="Normal" w:uiPriority="0" w:qFormat="1"/>
+    <w:lsdException w:name="heading 1" w:uiPriority="9" w:qFormat="1"/>
+    <w:lsdException w:name="heading 2" w:semiHidden="1" w:uiPriority="9" w:unhideWhenUsed="1" w:qFormat="1"/>
+    <w:lsdException w:name="heading 3" w:semiHidden="1" w:uiPriority="9" w:unhideWhenUsed="1" w:qFormat="1"/>
+    <w:lsdException w:name="heading 4" w:semiHidden="1" w:uiPriority="9" w:unhideWhenUsed="1" w:qFormat="1"/>
+    <w:lsdException w:name="heading 5" w:semiHidden="1" w:uiPriority="9" w:unhideWhenUsed="1" w:qFormat="1"/>
+    <w:lsdException w:name="heading 6" w:semiHidden="1" w:uiPriority="9" w:unhideWhenUsed="1" w:qFormat="1"/>
+    <w:lsdException w:name="heading 7" w:semiHidden="1" w:uiPriority="9" w:unhideWhenUsed="1" w:qFormat="1"/>
+    <w:lsdException w:name="heading 8" w:semiHidden="1" w:uiPriority="9" w:unhideWhenUsed="1" w:qFormat="1"/>
+    <w:lsdException w:name="heading 9" w:semiHidden="1" w:uiPriority="9" w:unhideWhenUsed="1" w:qFormat="1"/>
+    <w:lsdException w:name="index 1" w:semiHidden="1" w:unhideWhenUsed="1"/>
+    <w:lsdException w:name="index 2" w:semiHidden="1" w:unhideWhenUsed="1"/>
+    <w:lsdException w:name="index 3" w:semiHidden="1" w:unhideWhenUsed="1"/>
+    <w:lsdException w:name="index 4" w:semiHidden="1" w:unhideWhenUsed="1"/>
+    <w:lsdException w:name="index 5" w:semiHidden="1" w:unhideWhenUsed="1"/>
+    <w:lsdException w:name="index 6" w:semiHidden="1" w:unhideWhenUsed="1"/>
+    <w:lsdException w:name="index 7" w:semiHidden="1" w:unhideWhenUsed="1"/>
+    <w:lsdException w:name="index 8" w:semiHidden="1" w:unhideWhenUsed="1"/>
+    <w:lsdException w:name="index 9" w:semiHidden="1" w:unhideWhenUsed="1"/>
+    <w:lsdException w:name="toc 1" w:semiHidden="1" w:uiPriority="39" w:unhideWhenUsed="1"/>
+    <w:lsdException w:name="toc 2" w:semiHidden="1" w:uiPriority="39" w:unhideWhenUsed="1"/>
+    <w:lsdException w:name="toc 3" w:semiHidden="1" w:uiPriority="39" w:unhideWhenUsed="1"/>
+    <w:lsdException w:name="toc 4" w:semiHidden="1" w:uiPriority="39" w:unhideWhenUsed="1"/>
+    <w:lsdException w:name="toc 5" w:semiHidden="1" w:uiPriority="39" w:unhideWhenUsed="1"/>
+    <w:lsdException w:name="toc 6" w:semiHidden="1" w:uiPriority="39" w:unhideWhenUsed="1"/>
+    <w:lsdException w:name="toc 7" w:semiHidden="1" w:uiPriority="39" w:unhideWhenUsed="1"/>
+    <w:lsdException w:name="toc 8" w:semiHidden="1" w:uiPriority="39" w:unhideWhenUsed="1"/>
+    <w:lsdException w:name="toc 9" w:semiHidden="1" w:uiPriority="39" w:unhideWhenUsed="1"/>
+    <w:lsdException w:name="Normal Indent" w:semiHidden="1" w:unhideWhenUsed="1"/>
+    <w:lsdException w:name="footnote text" w:semiHidden="1" w:unhideWhenUsed="1"/>
+    <w:lsdException w:name="annotation text" w:semiHidden="1" w:unhideWhenUsed="1"/>
+    <w:lsdException w:name="header" w:semiHidden="1" w:unhideWhenUsed="1"/>
+    <w:lsdException w:name="footer" w:semiHidden="1" w:unhideWhenUsed="1"/>
+    <w:lsdException w:name="index heading" w:semiHidden="1" w:unhideWhenUsed="1"/>
+    <w:lsdException w:name="caption" w:semiHidden="1" w:uiPriority="35" w:unhideWhenUsed="1" w:qFormat="1"/>
+    <w:lsdException w:name="table of figures" w:semiHidden="1" w:unhideWhenUsed="1"/>
+    <w:lsdException w:name="envelope address" w:semiHidden="1" w:unhideWhenUsed="1"/>
+    <w:lsdException w:name="envelope return" w:semiHidden="1" w:unhideWhenUsed="1"/>
+    <w:lsdException w:name="footnote reference" w:semiHidden="1" w:unhideWhenUsed="1"/>
+    <w:lsdException w:name="annotation reference" w:semiHidden="1" w:unhideWhenUsed="1"/>
+    <w:lsdException w:name="line number" w:semiHidden="1" w:unhideWhenUsed="1"/>
+    <w:lsdException w:name="page number" w:semiHidden="1" w:unhideWhenUsed="1"/>
+    <w:lsdException w:name="endnote reference" w:semiHidden="1" w:unhideWhenUsed="1"/>
+    <w:lsdException w:name="endnote text" w:semiHidden="1" w:unhideWhenUsed="1"/>
+    <w:lsdException w:name="table of authorities" w:semiHidden="1" w:unhideWhenUsed="1"/>
+    <w:lsdException w:name="macro" w:semiHidden="1" w:unhideWhenUsed="1"/>
+    <w:lsdException w:name="toa heading" w:semiHidden="1" w:unhideWhenUsed="1"/>
+    <w:lsdException w:name="List" w:semiHidden="1" w:unhideWhenUsed="1"/>
+    <w:lsdException w:name="List Bullet" w:semiHidden="1" w:unhideWhenUsed="1"/>
+    <w:lsdException w:name="List Number" w:semiHidden="1" w:unhideWhenUsed="1"/>
+    <w:lsdException w:name="List 2" w:semiHidden="1" w:unhideWhenUsed="1"/>
+    <w:lsdException w:name="List 3" w:semiHidden="1" w:unhideWhenUsed="1"/>
+    <w:lsdException w:name="List 4" w:semiHidden="1" w:unhideWhenUsed="1"/>
+    <w:lsdException w:name="List 5" w:semiHidden="1" w:unhideWhenUsed="1"/>
+    <w:lsdException w:name="List Bullet 2" w:semiHidden="1" w:unhideWhenUsed="1"/>
+    <w:lsdException w:name="List Bullet 3" w:semiHidden="1" w:unhideWhenUsed="1"/>
+    <w:lsdException w:name="List Bullet 4" w:semiHidden="1" w:unhideWhenUsed="1"/>
+    <w:lsdException w:name="List Bullet 5" w:semiHidden="1" w:unhideWhenUsed="1"/>
+    <w:lsdException w:name="List Number 2" w:semiHidden="1" w:unhideWhenUsed="1"/>
+    <w:lsdException w:name="List Number 3" w:semiHidden="1" w:unhideWhenUsed="1"/>
+    <w:lsdException w:name="List Number 4" w:semiHidden="1" w:unhideWhenUsed="1"/>
+    <w:lsdException w:name="List Number 5" w:semiHidden="1" w:unhideWhenUsed="1"/>
+    <w:lsdException w:name="Title" w:uiPriority="10" w:qFormat="1"/>
+    <w:lsdException w:name="Closing" w:semiHidden="1" w:unhideWhenUsed="1"/>
+    <w:lsdException w:name="Signature" w:semiHidden="1" w:unhideWhenUsed="1"/>
+    <w:lsdException w:name="Default Paragraph Font" w:semiHidden="1" w:uiPriority="1" w:unhideWhenUsed="1"/>
+    <w:lsdException w:name="Body Text" w:semiHidden="1" w:unhideWhenUsed="1"/>
+    <w:lsdException w:name="Body Text Indent" w:semiHidden="1" w:unhideWhenUsed="1"/>
+    <w:lsdException w:name="List Continue" w:semiHidden="1" w:unhideWhenUsed="1"/>
+    <w:lsdException w:name="List Continue 2" w:semiHidden="1" w:unhideWhenUsed="1"/>
+    <w:lsdException w:name="List Continue 3" w:semiHidden="1" w:unhideWhenUsed="1"/>
+    <w:lsdException w:name="List Continue 4" w:semiHidden="1" w:unhideWhenUsed="1"/>
+    <w:lsdException w:name="List Continue 5" w:semiHidden="1" w:unhideWhenUsed="1"/>
+    <w:lsdException w:name="Message Header" w:semiHidden="1" w:unhideWhenUsed="1"/>
+    <w:lsdException w:name="Subtitle" w:uiPriority="11" w:qFormat="1"/>
+    <w:lsdException w:name="Salutation" w:semiHidden="1" w:unhideWhenUsed="1"/>
+    <w:lsdException w:name="Date" w:semiHidden="1" w:unhideWhenUsed="1"/>
+    <w:lsdException w:name="Body Text First Indent" w:semiHidden="1" w:unhideWhenUsed="1"/>
+    <w:lsdException w:name="Body Text First Indent 2" w:semiHidden="1" w:unhideWhenUsed="1"/>
+    <w:lsdException w:name="Note Heading" w:semiHidden="1" w:unhideWhenUsed="1"/>
+    <w:lsdException w:name="Body Text 2" w:semiHidden="1" w:unhideWhenUsed="1"/>
+    <w:lsdException w:name="Body Text 3" w:semiHidden="1" w:unhideWhenUsed="1"/>
+    <w:lsdException w:name="Body Text Indent 2" w:semiHidden="1" w:unhideWhenUsed="1"/>
+    <w:lsdException w:name="Body Text Indent 3" w:semiHidden="1" w:unhideWhenUsed="1"/>
+    <w:lsdException w:name="Block Text" w:semiHidden="1" w:unhideWhenUsed="1"/>
+    <w:lsdException w:name="Hyperlink" w:semiHidden="1" w:unhideWhenUsed="1"/>
+    <w:lsdException w:name="FollowedHyperlink" w:semiHidden="1" w:unhideWhenUsed="1"/>
+    <w:lsdException w:name="Strong" w:uiPriority="22" w:qFormat="1"/>
+    <w:lsdException w:name="Emphasis" w:uiPriority="20" w:qFormat="1"/>
+    <w:lsdException w:name="Document Map" w:semiHidden="1" w:unhideWhenUsed="1"/>
+    <w:lsdException w:name="Plain Text" w:semiHidden="1" w:unhideWhenUsed="1"/>
+    <w:lsdException w:name="E-mail Signature" w:semiHidden="1" w:unhideWhenUsed="1"/>
+    <w:lsdException w:name="HTML Top of Form" w:semiHidden="1" w:unhideWhenUsed="1"/>
+    <w:lsdException w:name="HTML Bottom of Form" w:semiHidden="1" w:unhideWhenUsed="1"/>
+    <w:lsdException w:name="Normal (Web)" w:semiHidden="1" w:unhideWhenUsed="1"/>
+    <w:lsdException w:name="HTML Acronym" w:semiHidden="1" w:unhideWhenUsed="1"/>
+    <w:lsdException w:name="HTML Address" w:semiHidden="1" w:unhideWhenUsed="1"/>
+    <w:lsdException w:name="HTML Cite" w:semiHidden="1" w:unhideWhenUsed="1"/>
+    <w:lsdException w:name="HTML Code" w:semiHidden="1" w:unhideWhenUsed="1"/>
+    <w:lsdException w:name="HTML Definition" w:semiHidden="1" w:unhideWhenUsed="1"/>
+    <w:lsdException w:name="HTML Keyboard" w:semiHidden="1" w:unhideWhenUsed="1"/>
+    <w:lsdException w:name="HTML Preformatted" w:semiHidden="1" w:unhideWhenUsed="1"/>
+    <w:lsdException w:name="HTML Sample" w:semiHidden="1" w:unhideWhenUsed="1"/>
+    <w:lsdException w:name="HTML Typewriter" w:semiHidden="1" w:unhideWhenUsed="1"/>
+    <w:lsdException w:name="HTML Variable" w:semiHidden="1" w:unhideWhenUsed="1"/>
+    <w:lsdException w:name="Normal Table" w:semiHidden="1" w:unhideWhenUsed="1"/>
+    <w:lsdException w:name="annotation subject" w:semiHidden="1" w:unhideWhenUsed="1"/>
+    <w:lsdException w:name="No List" w:semiHidden="1" w:unhideWhenUsed="1"/>
+    <w:lsdException w:name="Outline List 1" w:semiHidden="1" w:unhideWhenUsed="1"/>
+    <w:lsdException w:name="Outline List 2" w:semiHidden="1" w:unhideWhenUsed="1"/>
+    <w:lsdException w:name="Outline List 3" w:semiHidden="1" w:unhideWhenUsed="1"/>
+    <w:lsdException w:name="Table Simple 1" w:semiHidden="1" w:unhideWhenUsed="1"/>
+    <w:lsdException w:name="Table Simple 2" w:semiHidden="1" w:unhideWhenUsed="1"/>
+    <w:lsdException w:name="Table Simple 3" w:semiHidden="1" w:unhideWhenUsed="1"/>
+    <w:lsdException w:name="Table Classic 1" w:semiHidden="1" w:unhideWhenUsed="1"/>
+    <w:lsdException w:name="Table Classic 2" w:semiHidden="1" w:unhideWhenUsed="1"/>
+    <w:lsdException w:name="Table Classic 3" w:semiHidden="1" w:unhideWhenUsed="1"/>
+    <w:lsdException w:name="Table Classic 4" w:semiHidden="1" w:unhideWhenUsed="1"/>
+    <w:lsdException w:name="Table Colorful 1" w:semiHidden="1" w:unhideWhenUsed="1"/>
+    <w:lsdException w:name="Table Colorful 2" w:semiHidden="1" w:unhideWhenUsed="1"/>
+    <w:lsdException w:name="Table Colorful 3" w:semiHidden="1" w:unhideWhenUsed="1"/>
+    <w:lsdException w:name="Table Columns 1" w:semiHidden="1" w:unhideWhenUsed="1"/>
+    <w:lsdException w:name="Table Columns 2" w:semiHidden="1" w:unhideWhenUsed="1"/>
+    <w:lsdException w:name="Table Columns 3" w:semiHidden="1" w:unhideWhenUsed="1"/>
+    <w:lsdException w:name="Table Columns 4" w:semiHidden="1" w:unhideWhenUsed="1"/>
+    <w:lsdException w:name="Table Columns 5" w:semiHidden="1" w:unhideWhenUsed="1"/>
+    <w:lsdException w:name="Table Grid 1" w:semiHidden="1" w:unhideWhenUsed="1"/>
+    <w:lsdException w:name="Table Grid 2" w:semiHidden="1" w:unhideWhenUsed="1"/>
+    <w:lsdException w:name="Table Grid 3" w:semiHidden="1" w:unhideWhenUsed="1"/>
+    <w:lsdException w:name="Table Grid 4" w:semiHidden="1" w:unhideWhenUsed="1"/>
+    <w:lsdException w:name="Table Grid 5" w:semiHidden="1" w:unhideWhenUsed="1"/>
+    <w:lsdException w:name="Table Grid 6" w:semiHidden="1" w:unhideWhenUsed="1"/>
+    <w:lsdException w:name="Table Grid 7" w:semiHidden="1" w:unhideWhenUsed="1"/>
+    <w:lsdException w:name="Table Grid 8" w:semiHidden="1" w:unhideWhenUsed="1"/>
+    <w:lsdException w:name="Table List 1" w:semiHidden="1" w:unhideWhenUsed="1"/>
+    <w:lsdException w:name="Table List 2" w:semiHidden="1" w:unhideWhenUsed="1"/>
+    <w:lsdException w:name="Table List 3" w:semiHidden="1" w:unhideWhenUsed="1"/>
+    <w:lsdException w:name="Table List 4" w:semiHidden="1" w:unhideWhenUsed="1"/>
+    <w:lsdException w:name="Table List 5" w:semiHidden="1" w:unhideWhenUsed="1"/>
+    <w:lsdException w:name="Table List 6" w:semiHidden="1" w:unhideWhenUsed="1"/>
+    <w:lsdException w:name="Table List 7" w:semiHidden="1" w:unhideWhenUsed="1"/>
+    <w:lsdException w:name="Table List 8" w:semiHidden="1" w:unhideWhenUsed="1"/>
+    <w:lsdException w:name="Table 3D effects 1" w:semiHidden="1" w:unhideWhenUsed="1"/>
+    <w:lsdException w:name="Table 3D effects 2" w:semiHidden="1" w:unhideWhenUsed="1"/>
+    <w:lsdException w:name="Table 3D effects 3" w:semiHidden="1" w:unhideWhenUsed="1"/>
+    <w:lsdException w:name="Table Contemporary" w:semiHidden="1" w:unhideWhenUsed="1"/>
+    <w:lsdException w:name="Table Elegant" w:semiHidden="1" w:unhideWhenUsed="1"/>
+    <w:lsdException w:name="Table Professional" w:semiHidden="1" w:unhideWhenUsed="1"/>
+    <w:lsdException w:name="Table Subtle 1" w:semiHidden="1" w:unhideWhenUsed="1"/>
+    <w:lsdException w:name="Table Subtle 2" w:semiHidden="1" w:unhideWhenUsed="1"/>
+    <w:lsdException w:name="Table Web 1" w:semiHidden="1" w:unhideWhenUsed="1"/>
+    <w:lsdException w:name="Table Web 2" w:semiHidden="1" w:unhideWhenUsed="1"/>
+    <w:lsdException w:name="Table Web 3" w:semiHidden="1" w:unhideWhenUsed="1"/>
+    <w:lsdException w:name="Balloon Text" w:semiHidden="1" w:unhideWhenUsed="1"/>
+    <w:lsdException w:name="Table Grid" w:uiPriority="59"/>
+    <w:lsdException w:name="Table Theme" w:semiHidden="1" w:unhideWhenUsed="1"/>
+    <w:lsdException w:name="Placeholder Text" w:semiHidden="1"/>
+    <w:lsdException w:name="No Spacing" w:uiPriority="1" w:qFormat="1"/>
+    <w:lsdException w:name="Light Shading" w:uiPriority="60"/>
+    <w:lsdException w:name="Light List" w:uiPriority="61"/>
+    <w:lsdException w:name="Light Grid" w:uiPriority="62"/>
+    <w:lsdException w:name="Medium Shading 1" w:uiPriority="63"/>
+    <w:lsdException w:name="Medium Shading 2" w:uiPriority="64"/>
+    <w:lsdException w:name="Medium List 1" w:uiPriority="65"/>
+    <w:lsdException w:name="Medium List 2" w:uiPriority="66"/>
+    <w:lsdException w:name="Medium Grid 1" w:uiPriority="67"/>
+    <w:lsdException w:name="Medium Grid 2" w:uiPriority="68"/>
+    <w:lsdException w:name="Medium Grid 3" w:uiPriority="69"/>
+    <w:lsdException w:name="Dark List" w:uiPriority="70"/>
+    <w:lsdException w:name="Colorful Shading" w:uiPriority="71"/>
+    <w:lsdException w:name="Colorful List" w:uiPriority="72"/>
+    <w:lsdException w:name="Colorful Grid" w:uiPriority="73"/>
+    <w:lsdException w:name="Light Shading Accent 1" w:uiPriority="60"/>
+    <w:lsdException w:name="Light List Accent 1" w:uiPriority="61"/>
+    <w:lsdException w:name="Light Grid Accent 1" w:uiPriority="62"/>
+    <w:lsdException w:name="Medium Shading 1 Accent 1" w:uiPriority="63"/>
+    <w:lsdException w:name="Medium Shading 2 Accent 1" w:uiPriority="64"/>
+    <w:lsdException w:name="Medium List 1 Accent 1" w:uiPriority="65"/>
+    <w:lsdException w:name="Revision" w:semiHidden="1"/>
+    <w:lsdException w:name="List Paragraph" w:uiPriority="34" w:qFormat="1"/>
+    <w:lsdException w:name="Quote" w:uiPriority="29" w:qFormat="1"/>
+    <w:lsdException w:name="Intense Quote" w:uiPriority="30" w:qFormat="1"/>
+    <w:lsdException w:name="Medium List 2 Accent 1" w:uiPriority="66"/>
+    <w:lsdException w:name="Medium Grid 1 Accent 1" w:uiPriority="67"/>
+    <w:lsdException w:name="Medium Grid 2 Accent 1" w:uiPriority="68"/>
+    <w:lsdException w:name="Medium Grid 3 Accent 1" w:uiPriority="69"/>
+    <w:lsdException w:name="Dark List Accent 1" w:uiPriority="70"/>
+    <w:lsdException w:name="Colorful Shading Accent 1" w:uiPriority="71"/>
+    <w:lsdException w:name="Colorful List Accent 1" w:uiPriority="72"/>
+    <w:lsdException w:name="Colorful Grid Accent 1" w:uiPriority="73"/>
+    <w:lsdException w:name="Light Shading Accent 2" w:uiPriority="60"/>
+    <w:lsdException w:name="Light List Accent 2" w:uiPriority="61"/>
+    <w:lsdException w:name="Light Grid Accent 2" w:uiPriority="62"/>
+    <w:lsdException w:name="Medium Shading 1 Accent 2" w:uiPriority="63"/>
+    <w:lsdException w:name="Medium Shading 2 Accent 2" w:uiPriority="64"/>
+    <w:lsdException w:name="Medium List 1 Accent 2" w:uiPriority="65"/>
+    <w:lsdException w:name="Medium List 2 Accent 2" w:uiPriority="66"/>
+    <w:lsdException w:name="Medium Grid 1 Accent 2" w:uiPriority="67"/>
+    <w:lsdException w:name="Medium Grid 2 Accent 2" w:uiPriority="68"/>
+    <w:lsdException w:name="Medium Grid 3 Accent 2" w:uiPriority="69"/>
+    <w:lsdException w:name="Dark List Accent 2" w:uiPriority="70"/>
+    <w:lsdException w:name="Colorful Shading Accent 2" w:uiPriority="71"/>
+    <w:lsdException w:name="Colorful List Accent 2" w:uiPriority="72"/>
+    <w:lsdException w:name="Colorful Grid Accent 2" w:uiPriority="73"/>
+    <w:lsdException w:name="Light Shading Accent 3" w:uiPriority="60"/>
+    <w:lsdException w:name="Light List Accent 3" w:uiPriority="61"/>
+    <w:lsdException w:name="Light Grid Accent 3" w:uiPriority="62"/>
+    <w:lsdException w:name="Medium Shading 1 Accent 3" w:uiPriority="63"/>
+    <w:lsdException w:name="Medium Shading 2 Accent 3" w:uiPriority="64"/>
+    <w:lsdException w:name="Medium List 1 Accent 3" w:uiPriority="65"/>
+    <w:lsdException w:name="Medium List 2 Accent 3" w:uiPriority="66"/>
+    <w:lsdException w:name="Medium Grid 1 Accent 3" w:uiPriority="67"/>
+    <w:lsdException w:name="Medium Grid 2 Accent 3" w:uiPriority="68"/>
+    <w:lsdException w:name="Medium Grid 3 Accent 3" w:uiPriority="69"/>
+    <w:lsdException w:name="Dark List Accent 3" w:uiPriority="70"/>
+    <w:lsdException w:name="Colorful Shading Accent 3" w:uiPriority="71"/>
+    <w:lsdException w:name="Colorful List Accent 3" w:uiPriority="72"/>
+    <w:lsdException w:name="Colorful Grid Accent 3" w:uiPriority="73"/>
+    <w:lsdException w:name="Light Shading Accent 4" w:uiPriority="60"/>
+    <w:lsdException w:name="Light List Accent 4" w:uiPriority="61"/>
+    <w:lsdException w:name="Light Grid Accent 4" w:uiPriority="62"/>
+    <w:lsdException w:name="Medium Shading 1 Accent 4" w:uiPriority="63"/>
+    <w:lsdException w:name="Medium Shading 2 Accent 4" w:uiPriority="64"/>
+    <w:lsdException w:name="Medium List 1 Accent 4" w:uiPriority="65"/>
+    <w:lsdException w:name="Medium List 2 Accent 4" w:uiPriority="66"/>
+    <w:lsdException w:name="Medium Grid 1 Accent 4" w:uiPriority="67"/>
+    <w:lsdException w:name="Medium Grid 2 Accent 4" w:uiPriority="68"/>
+    <w:lsdException w:name="Medium Grid 3 Accent 4" w:uiPriority="69"/>
+    <w:lsdException w:name="Dark List Accent 4" w:uiPriority="70"/>
+    <w:lsdException w:name="Colorful Shading Accent 4" w:uiPriority="71"/>
+    <w:lsdException w:name="Colorful List Accent 4" w:uiPriority="72"/>
+    <w:lsdException w:name="Colorful Grid Accent 4" w:uiPriority="73"/>
+    <w:lsdException w:name="Light Shading Accent 5" w:uiPriority="60"/>
+    <w:lsdException w:name="Light List Accent 5" w:uiPriority="61"/>
+    <w:lsdException w:name="Light Grid Accent 5" w:uiPriority="62"/>
+    <w:lsdException w:name="Medium Shading 1 Accent 5" w:uiPriority="63"/>
+    <w:lsdException w:name="Medium Shading 2 Accent 5" w:uiPriority="64"/>
+    <w:lsdException w:name="Medium List 1 Accent 5" w:uiPriority="65"/>
+    <w:lsdException w:name="Medium List 2 Accent 5" w:uiPriority="66"/>
+    <w:lsdException w:name="Medium Grid 1 Accent 5" w:uiPriority="67"/>
+    <w:lsdException w:name="Medium Grid 2 Accent 5" w:uiPriority="68"/>
+    <w:lsdException w:name="Medium Grid 3 Accent 5" w:uiPriority="69"/>
+    <w:lsdException w:name="Dark List Accent 5" w:uiPriority="70"/>
+    <w:lsdException w:name="Colorful Shading Accent 5" w:uiPriority="71"/>
+    <w:lsdException w:name="Colorful List Accent 5" w:uiPriority="72"/>
+    <w:lsdException w:name="Colorful Grid Accent 5" w:uiPriority="73"/>
+    <w:lsdException w:name="Light Shading Accent 6" w:uiPriority="60"/>
+    <w:lsdException w:name="Light List Accent 6" w:uiPriority="61"/>
+    <w:lsdException w:name="Light Grid Accent 6" w:uiPriority="62"/>
+    <w:lsdException w:name="Medium Shading 1 Accent 6" w:uiPriority="63"/>
+    <w:lsdException w:name="Medium Shading 2 Accent 6" w:uiPriority="64"/>
+    <w:lsdException w:name="Medium List 1 Accent 6" w:uiPriority="65"/>
+    <w:lsdException w:name="Medium List 2 Accent 6" w:uiPriority="66"/>
+    <w:lsdException w:name="Medium Grid 1 Accent 6" w:uiPriority="67"/>
+    <w:lsdException w:name="Medium Grid 2 Accent 6" w:uiPriority="68"/>
+    <w:lsdException w:name="Medium Grid 3 Accent 6" w:uiPriority="69"/>
+    <w:lsdException w:name="Dark List Accent 6" w:uiPriority="70"/>
+    <w:lsdException w:name="Colorful Shading Accent 6" w:uiPriority="71"/>
+    <w:lsdException w:name="Colorful List Accent 6" w:uiPriority="72"/>
+    <w:lsdException w:name="Colorful Grid Accent 6" w:uiPriority="73"/>
+    <w:lsdException w:name="Subtle Emphasis" w:uiPriority="19" w:qFormat="1"/>
+    <w:lsdException w:name="Intense Emphasis" w:uiPriority="21" w:qFormat="1"/>
+    <w:lsdException w:name="Subtle Reference" w:uiPriority="31" w:qFormat="1"/>
+    <w:lsdException w:name="Intense Reference" w:uiPriority="32" w:qFormat="1"/>
+    <w:lsdException w:name="Book Title" w:uiPriority="33" w:qFormat="1"/>
+    <w:lsdException w:name="Bibliography" w:semiHidden="1" w:uiPriority="37" w:unhideWhenUsed="1"/>
+    <w:lsdException w:name="TOC Heading" w:semiHidden="1" w:uiPriority="39" w:unhideWhenUsed="1" w:qFormat="1"/>
+    <w:lsdException w:name="Plain Table 1" w:uiPriority="41"/>
+    <w:lsdException w:name="Plain Table 2" w:uiPriority="42"/>
+    <w:lsdException w:name="Plain Table 3" w:uiPriority="43"/>
+    <w:lsdException w:name="Plain Table 4" w:uiPriority="44"/>
+    <w:lsdException w:name="Plain Table 5" w:uiPriority="45"/>
+    <w:lsdException w:name="Grid Table Light" w:uiPriority="40"/>
+    <w:lsdException w:name="Grid Table 1 Light" w:uiPriority="46"/>
+    <w:lsdException w:name="Grid Table 2" w:uiPriority="47"/>
+    <w:lsdException w:name="Grid Table 3" w:uiPriority="48"/>
+    <w:lsdException w:name="Grid Table 4" w:uiPriority="49"/>
+    <w:lsdException w:name="Grid Table 5 Dark" w:uiPriority="50"/>
+    <w:lsdException w:name="Grid Table 6 Colorful" w:uiPriority="51"/>
+    <w:lsdException w:name="Grid Table 7 Colorful" w:uiPriority="52"/>
+    <w:lsdException w:name="Grid Table 1 Light Accent 1" w:uiPriority="46"/>
+    <w:lsdException w:name="Grid Table 2 Accent 1" w:uiPriority="47"/>
+    <w:lsdException w:name="Grid Table 3 Accent 1" w:uiPriority="48"/>
+    <w:lsdException w:name="Grid Table 4 Accent 1" w:uiPriority="49"/>
+    <w:lsdException w:name="Grid Table 5 Dark Accent 1" w:uiPriority="50"/>
+    <w:lsdException w:name="Grid Table 6 Colorful Accent 1" w:uiPriority="51"/>
+    <w:lsdException w:name="Grid Table 7 Colorful Accent 1" w:uiPriority="52"/>
+    <w:lsdException w:name="Grid Table 1 Light Accent 2" w:uiPriority="46"/>
+    <w:lsdException w:name="Grid Table 2 Accent 2" w:uiPriority="47"/>
+    <w:lsdException w:name="Grid Table 3 Accent 2" w:uiPriority="48"/>
+    <w:lsdException w:name="Grid Table 4 Accent 2" w:uiPriority="49"/>
+    <w:lsdException w:name="Grid Table 5 Dark Accent 2" w:uiPriority="50"/>
+    <w:lsdException w:name="Grid Table 6 Colorful Accent 2" w:uiPriority="51"/>
+    <w:lsdException w:name="Grid Table 7 Colorful Accent 2" w:uiPriority="52"/>
+    <w:lsdException w:name="Grid Table 1 Light Accent 3" w:uiPriority="46"/>
+    <w:lsdException w:name="Grid Table 2 Accent 3" w:uiPriority="47"/>
+    <w:lsdException w:name="Grid Table 3 Accent 3" w:uiPriority="48"/>
+    <w:lsdException w:name="Grid Table 4 Accent 3" w:uiPriority="49"/>
+    <w:lsdException w:name="Grid Table 5 Dark Accent 3" w:uiPriority="50"/>
+    <w:lsdException w:name="Grid Table 6 Colorful Accent 3" w:uiPriority="51"/>
+    <w:lsdException w:name="Grid Table 7 Colorful Accent 3" w:uiPriority="52"/>
+    <w:lsdException w:name="Grid Table 1 Light Accent 4" w:uiPriority="46"/>
+    <w:lsdException w:name="Grid Table 2 Accent 4" w:uiPriority="47"/>
+    <w:lsdException w:name="Grid Table 3 Accent 4" w:uiPriority="48"/>
+    <w:lsdException w:name="Grid Table 4 Accent 4" w:uiPriority="49"/>
+    <w:lsdException w:name="Grid Table 5 Dark Accent 4" w:uiPriority="50"/>
+    <w:lsdException w:name="Grid Table 6 Colorful Accent 4" w:uiPriority="51"/>
+    <w:lsdException w:name="Grid Table 7 Colorful Accent 4" w:uiPriority="52"/>
+    <w:lsdException w:name="Grid Table 1 Light Accent 5" w:uiPriority="46"/>
+    <w:lsdException w:name="Grid Table 2 Accent 5" w:uiPriority="47"/>
+    <w:lsdException w:name="Grid Table 3 Accent 5" w:uiPriority="48"/>
+    <w:lsdException w:name="Grid Table 4 Accent 5" w:uiPriority="49"/>
+    <w:lsdException w:name="Grid Table 5 Dark Accent 5" w:uiPriority="50"/>
+    <w:lsdException w:name="Grid Table 6 Colorful Accent 5" w:uiPriority="51"/>
+    <w:lsdException w:name="Grid Table 7 Colorful Accent 5" w:uiPriority="52"/>
+    <w:lsdException w:name="Grid Table 1 Light Accent 6" w:uiPriority="46"/>
+    <w:lsdException w:name="Grid Table 2 Accent 6" w:uiPriority="47"/>
+    <w:lsdException w:name="Grid Table 3 Accent 6" w:uiPriority="48"/>
+    <w:lsdException w:name="Grid Table 4 Accent 6" w:uiPriority="49"/>
+    <w:lsdException w:name="Grid Table 5 Dark Accent 6" w:uiPriority="50"/>
+    <w:lsdException w:name="Grid Table 6 Colorful Accent 6" w:uiPriority="51"/>
+    <w:lsdException w:name="Grid Table 7 Colorful Accent 6" w:uiPriority="52"/>
+    <w:lsdException w:name="List Table 1 Light" w:uiPriority="46"/>
+    <w:lsdException w:name="List Table 2" w:uiPriority="47"/>
+    <w:lsdException w:name="List Table 3" w:uiPriority="48"/>
+    <w:lsdException w:name="List Table 4" w:uiPriority="49"/>
+    <w:lsdException w:name="List Table 5 Dark" w:uiPriority="50"/>
+    <w:lsdException w:name="List Table 6 Colorful" w:uiPriority="51"/>
+    <w:lsdException w:name="List Table 7 Colorful" w:uiPriority="52"/>
+    <w:lsdException w:name="List Table 1 Light Accent 1" w:uiPriority="46"/>
+    <w:lsdException w:name="List Table 2 Accent 1" w:uiPriority="47"/>
+    <w:lsdException w:name="List Table 3 Accent 1" w:uiPriority="48"/>
+    <w:lsdException w:name="List Table 4 Accent 1" w:uiPriority="49"/>
+    <w:lsdException w:name="List Table 5 Dark Accent 1" w:uiPriority="50"/>
+    <w:lsdException w:name="List Table 6 Colorful Accent 1" w:uiPriority="51"/>
+    <w:lsdException w:name="List Table 7 Colorful Accent 1" w:uiPriority="52"/>
+    <w:lsdException w:name="List Table 1 Light Accent 2" w:uiPriority="46"/>
+    <w:lsdException w:name="List Table 2 Accent 2" w:uiPriority="47"/>
+    <w:lsdException w:name="List Table 3 Accent 2" w:uiPriority="48"/>
+    <w:lsdException w:name="List Table 4 Accent 2" w:uiPriority="49"/>
+    <w:lsdException w:name="List Table 5 Dark Accent 2" w:uiPriority="50"/>
+    <w:lsdException w:name="List Table 6 Colorful Accent 2" w:uiPriority="51"/>
+    <w:lsdException w:name="List Table 7 Colorful Accent 2" w:uiPriority="52"/>
+    <w:lsdException w:name="List Table 1 Light Accent 3" w:uiPriority="46"/>
+    <w:lsdException w:name="List Table 2 Accent 3" w:uiPriority="47"/>
+    <w:lsdException w:name="List Table 3 Accent 3" w:uiPriority="48"/>
+    <w:lsdException w:name="List Table 4 Accent 3" w:uiPriority="49"/>
+    <w:lsdException w:name="List Table 5 Dark Accent 3" w:uiPriority="50"/>
+    <w:lsdException w:name="List Table 6 Colorful Accent 3" w:uiPriority="51"/>
+    <w:lsdException w:name="List Table 7 Colorful Accent 3" w:uiPriority="52"/>
+    <w:lsdException w:name="List Table 1 Light Accent 4" w:uiPriority="46"/>
+    <w:lsdException w:name="List Table 2 Accent 4" w:uiPriority="47"/>
+    <w:lsdException w:name="List Table 3 Accent 4" w:uiPriority="48"/>
+    <w:lsdException w:name="List Table 4 Accent 4" w:uiPriority="49"/>
+    <w:lsdException w:name="List Table 5 Dark Accent 4" w:uiPriority="50"/>
+    <w:lsdException w:name="List Table 6 Colorful Accent 4" w:uiPriority="51"/>
+    <w:lsdException w:name="List Table 7 Colorful Accent 4" w:uiPriority="52"/>
+    <w:lsdException w:name="List Table 1 Light Accent 5" w:uiPriority="46"/>
+    <w:lsdException w:name="List Table 2 Accent 5" w:uiPriority="47"/>
+    <w:lsdException w:name="List Table 3 Accent 5" w:uiPriority="48"/>
+    <w:lsdException w:name="List Table 4 Accent 5" w:uiPriority="49"/>
+    <w:lsdException w:name="List Table 5 Dark Accent 5" w:uiPriority="50"/>
+    <w:lsdException w:name="List Table 6 Colorful Accent 5" w:uiPriority="51"/>
+    <w:lsdException w:name="List Table 7 Colorful Accent 5" w:uiPriority="52"/>
+    <w:lsdException w:name="List Table 1 Light Accent 6" w:uiPriority="46"/>
+    <w:lsdException w:name="List Table 2 Accent 6" w:uiPriority="47"/>
+    <w:lsdException w:name="List Table 3 Accent 6" w:uiPriority="48"/>
+    <w:lsdException w:name="List Table 4 Accent 6" w:uiPriority="49"/>
+    <w:lsdException w:name="List Table 5 Dark Accent 6" w:uiPriority="50"/>
+    <w:lsdException w:name="List Table 6 Colorful Accent 6" w:uiPriority="51"/>
+    <w:lsdException w:name="List Table 7 Colorful Accent 6" w:uiPriority="52"/>
   </w:latentStyles>
   <w:style w:type="paragraph" w:default="1" w:styleId="Normal">
     <w:name w:val="Normal"/>
@@ -280,7 +583,6 @@
     <w:uiPriority w:val="99"/>
     <w:semiHidden/>
     <w:unhideWhenUsed/>
-    <w:qFormat/>
     <w:tblPr>
       <w:tblInd w:w="0" w:type="dxa"/>
       <w:tblCellMar>

</xml_diff>